<commit_message>
Update:Hyperparameter Tuning - LGBM,XGB,Cat Tuning and Evaluation
</commit_message>
<xml_diff>
--- a/캐글주피터노트북_깃허브업데이트방법.docx
+++ b/캐글주피터노트북_깃허브업데이트방법.docx
@@ -77,27 +77,7 @@
           <w:shd w:val="clear" w:color="auto" w:fill="auto"/>
           <w:rFonts w:ascii="나눔고딕" w:eastAsia="나눔고딕" w:hAnsi="나눔고딕" w:cs="나눔고딕"/>
         </w:rPr>
-        <w:t xml:space="preserve">2. </w:t>
-      </w:r>
-      <w:r>
-        <w:rPr>
-          <w:color w:val="auto"/>
-          <w:sz w:val="22"/>
-          <w:szCs w:val="22"/>
-          <w:shd w:val="clear" w:color="auto" w:fill="auto"/>
-          <w:rFonts w:ascii="나눔고딕" w:eastAsia="나눔고딕" w:hAnsi="나눔고딕" w:cs="나눔고딕"/>
-        </w:rPr>
-        <w:t xml:space="preserve">vscode로 </w:t>
-      </w:r>
-      <w:r>
-        <w:rPr>
-          <w:color w:val="auto"/>
-          <w:sz w:val="22"/>
-          <w:szCs w:val="22"/>
-          <w:shd w:val="clear" w:color="auto" w:fill="auto"/>
-          <w:rFonts w:ascii="나눔고딕" w:eastAsia="나눔고딕" w:hAnsi="나눔고딕" w:cs="나눔고딕"/>
-        </w:rPr>
-        <w:t xml:space="preserve">파일을 연다.</w:t>
+        <w:t xml:space="preserve">2. vscode로 파일을 연다.</w:t>
       </w:r>
     </w:p>
     <w:p>
@@ -141,113 +121,63 @@
           <w:shd w:val="clear" w:color="auto" w:fill="auto"/>
           <w:rFonts w:ascii="나눔고딕" w:eastAsia="나눔고딕" w:hAnsi="나눔고딕" w:cs="나눔고딕"/>
         </w:rPr>
-        <w:t xml:space="preserve">4. </w:t>
-      </w:r>
-      <w:r>
-        <w:rPr>
-          <w:color w:val="auto"/>
-          <w:sz w:val="22"/>
-          <w:szCs w:val="22"/>
-          <w:shd w:val="clear" w:color="auto" w:fill="auto"/>
-          <w:rFonts w:ascii="나눔고딕" w:eastAsia="나눔고딕" w:hAnsi="나눔고딕" w:cs="나눔고딕"/>
-        </w:rPr>
-        <w:t xml:space="preserve">esc + v로 기존에 깃허브에 올라갔던 </w:t>
-      </w:r>
-      <w:r>
-        <w:rPr>
-          <w:color w:val="auto"/>
-          <w:sz w:val="22"/>
-          <w:szCs w:val="22"/>
-          <w:shd w:val="clear" w:color="auto" w:fill="auto"/>
-          <w:rFonts w:ascii="나눔고딕" w:eastAsia="나눔고딕" w:hAnsi="나눔고딕" w:cs="나눔고딕"/>
-        </w:rPr>
-        <w:t xml:space="preserve">노트북파일에 복붙한다.</w:t>
-      </w:r>
-    </w:p>
-    <w:p>
-      <w:pPr>
-        <w:spacing w:lineRule="auto" w:line="259"/>
-        <w:rPr>
-          <w:color w:val="auto"/>
-          <w:sz w:val="22"/>
-          <w:szCs w:val="22"/>
-          <w:shd w:val="clear" w:color="auto" w:fill="auto"/>
-          <w:rFonts w:ascii="나눔고딕" w:eastAsia="나눔고딕" w:hAnsi="나눔고딕" w:cs="나눔고딕"/>
-        </w:rPr>
-      </w:pPr>
-      <w:r>
-        <w:rPr>
-          <w:color w:val="auto"/>
-          <w:sz w:val="22"/>
-          <w:szCs w:val="22"/>
-          <w:shd w:val="clear" w:color="auto" w:fill="auto"/>
-          <w:rFonts w:ascii="나눔고딕" w:eastAsia="나눔고딕" w:hAnsi="나눔고딕" w:cs="나눔고딕"/>
-        </w:rPr>
-        <w:t xml:space="preserve">-&gt; </w:t>
-      </w:r>
-      <w:r>
-        <w:rPr>
-          <w:color w:val="auto"/>
-          <w:sz w:val="22"/>
-          <w:szCs w:val="22"/>
-          <w:shd w:val="clear" w:color="auto" w:fill="auto"/>
-          <w:rFonts w:ascii="나눔고딕" w:eastAsia="나눔고딕" w:hAnsi="나눔고딕" w:cs="나눔고딕"/>
-        </w:rPr>
-        <w:t xml:space="preserve">셀추가하거나 셀복귀는 esc를 </w:t>
-      </w:r>
-      <w:r>
-        <w:rPr>
-          <w:color w:val="auto"/>
-          <w:sz w:val="22"/>
-          <w:szCs w:val="22"/>
-          <w:shd w:val="clear" w:color="auto" w:fill="auto"/>
-          <w:rFonts w:ascii="나눔고딕" w:eastAsia="나눔고딕" w:hAnsi="나눔고딕" w:cs="나눔고딕"/>
-        </w:rPr>
-        <w:t xml:space="preserve">누르며 진행한다.</w:t>
-      </w:r>
-    </w:p>
-    <w:p>
-      <w:pPr>
-        <w:spacing w:lineRule="auto" w:line="259"/>
-        <w:rPr>
-          <w:color w:val="auto"/>
-          <w:sz w:val="22"/>
-          <w:szCs w:val="22"/>
-          <w:shd w:val="clear" w:color="auto" w:fill="auto"/>
-          <w:rFonts w:ascii="나눔고딕" w:eastAsia="나눔고딕" w:hAnsi="나눔고딕" w:cs="나눔고딕"/>
-        </w:rPr>
-      </w:pPr>
-    </w:p>
-    <w:p>
-      <w:pPr>
-        <w:spacing w:lineRule="auto" w:line="259"/>
-        <w:rPr>
-          <w:color w:val="auto"/>
-          <w:sz w:val="22"/>
-          <w:szCs w:val="22"/>
-          <w:shd w:val="clear" w:color="auto" w:fill="auto"/>
-          <w:rFonts w:ascii="나눔고딕" w:eastAsia="나눔고딕" w:hAnsi="나눔고딕" w:cs="나눔고딕"/>
-        </w:rPr>
-      </w:pPr>
-      <w:r>
-        <w:rPr>
-          <w:color w:val="auto"/>
-          <w:sz w:val="22"/>
-          <w:szCs w:val="22"/>
-          <w:shd w:val="clear" w:color="auto" w:fill="auto"/>
-          <w:rFonts w:ascii="나눔고딕" w:eastAsia="나눔고딕" w:hAnsi="나눔고딕" w:cs="나눔고딕"/>
-        </w:rPr>
-        <w:t xml:space="preserve">5. 방</w:t>
-      </w:r>
-      <w:r>
-        <w:rPr>
-          <w:color w:val="auto"/>
-          <w:sz w:val="22"/>
-          <w:szCs w:val="22"/>
-          <w:shd w:val="clear" w:color="auto" w:fill="auto"/>
-          <w:rFonts w:ascii="나눔고딕" w:eastAsia="나눔고딕" w:hAnsi="나눔고딕" w:cs="나눔고딕"/>
-        </w:rPr>
-        <w:t xml:space="preserve">금 1번에서 다운로드한 노트북파일은 지워준다.</w:t>
+        <w:t xml:space="preserve">4. esc + v로 기존에 깃허브에 올라갔던 노트북파일에 복붙한다.</w:t>
+      </w:r>
+    </w:p>
+    <w:p>
+      <w:pPr>
+        <w:spacing w:lineRule="auto" w:line="259"/>
+        <w:rPr>
+          <w:color w:val="auto"/>
+          <w:sz w:val="22"/>
+          <w:szCs w:val="22"/>
+          <w:shd w:val="clear" w:color="auto" w:fill="auto"/>
+          <w:rFonts w:ascii="나눔고딕" w:eastAsia="나눔고딕" w:hAnsi="나눔고딕" w:cs="나눔고딕"/>
+        </w:rPr>
+      </w:pPr>
+      <w:r>
+        <w:rPr>
+          <w:color w:val="auto"/>
+          <w:sz w:val="22"/>
+          <w:szCs w:val="22"/>
+          <w:shd w:val="clear" w:color="auto" w:fill="auto"/>
+          <w:rFonts w:ascii="나눔고딕" w:eastAsia="나눔고딕" w:hAnsi="나눔고딕" w:cs="나눔고딕"/>
+        </w:rPr>
+        <w:t xml:space="preserve">-&gt; 셀추가하거나 셀복귀는 esc를 누르며 진행한다.</w:t>
+      </w:r>
+    </w:p>
+    <w:p>
+      <w:pPr>
+        <w:spacing w:lineRule="auto" w:line="259"/>
+        <w:rPr>
+          <w:color w:val="auto"/>
+          <w:sz w:val="22"/>
+          <w:szCs w:val="22"/>
+          <w:shd w:val="clear" w:color="auto" w:fill="auto"/>
+          <w:rFonts w:ascii="나눔고딕" w:eastAsia="나눔고딕" w:hAnsi="나눔고딕" w:cs="나눔고딕"/>
+        </w:rPr>
+      </w:pPr>
+    </w:p>
+    <w:p>
+      <w:pPr>
+        <w:spacing w:lineRule="auto" w:line="259"/>
+        <w:rPr>
+          <w:color w:val="auto"/>
+          <w:sz w:val="22"/>
+          <w:szCs w:val="22"/>
+          <w:shd w:val="clear" w:color="auto" w:fill="auto"/>
+          <w:rFonts w:ascii="나눔고딕" w:eastAsia="나눔고딕" w:hAnsi="나눔고딕" w:cs="나눔고딕"/>
+        </w:rPr>
+      </w:pPr>
+      <w:r>
+        <w:rPr>
+          <w:color w:val="auto"/>
+          <w:sz w:val="22"/>
+          <w:szCs w:val="22"/>
+          <w:shd w:val="clear" w:color="auto" w:fill="auto"/>
+          <w:rFonts w:ascii="나눔고딕" w:eastAsia="나눔고딕" w:hAnsi="나눔고딕" w:cs="나눔고딕"/>
+        </w:rPr>
+        <w:t xml:space="preserve">5. 방금 1번에서 다운로드한 노트북파일은 지워준다.</w:t>
       </w:r>
     </w:p>
     <w:p>
@@ -283,28 +213,115 @@
           <w:rFonts w:ascii="나눔고딕" w:eastAsia="나눔고딕" w:hAnsi="나눔고딕" w:cs="나눔고딕"/>
         </w:rPr>
       </w:pPr>
-    </w:p>
-    <w:p>
-      <w:pPr>
-        <w:spacing w:lineRule="auto" w:line="259"/>
-        <w:rPr>
-          <w:color w:val="auto"/>
-          <w:sz w:val="22"/>
-          <w:szCs w:val="22"/>
-          <w:shd w:val="clear" w:color="auto" w:fill="auto"/>
-          <w:rFonts w:ascii="나눔고딕" w:eastAsia="나눔고딕" w:hAnsi="나눔고딕" w:cs="나눔고딕"/>
-        </w:rPr>
-      </w:pPr>
-      <w:r>
-        <w:rPr>
-          <w:color w:val="auto"/>
-          <w:sz w:val="22"/>
-          <w:szCs w:val="22"/>
-          <w:shd w:val="clear" w:color="auto" w:fill="auto"/>
-          <w:rFonts w:ascii="나눔고딕" w:eastAsia="나눔고딕" w:hAnsi="나눔고딕" w:cs="나눔고딕"/>
-        </w:rPr>
-        <w:t xml:space="preserve">--&gt; 그럼 깃허브에서 이전에 했던 코드도 보이고 업데이트된 부분들이 어딘지 커밋히스토리에서 볼 수 있다.</w:t>
-      </w:r>
+      <w:r>
+        <w:rPr>
+          <w:color w:val="auto"/>
+          <w:sz w:val="22"/>
+          <w:szCs w:val="22"/>
+          <w:shd w:val="clear" w:color="auto" w:fill="auto"/>
+          <w:rFonts w:ascii="나눔고딕" w:eastAsia="나눔고딕" w:hAnsi="나눔고딕" w:cs="나눔고딕"/>
+        </w:rPr>
+        <w:t xml:space="preserve">--&gt; </w:t>
+      </w:r>
+      <w:r>
+        <w:rPr>
+          <w:color w:val="auto"/>
+          <w:sz w:val="22"/>
+          <w:szCs w:val="22"/>
+          <w:shd w:val="clear" w:color="auto" w:fill="auto"/>
+          <w:rFonts w:ascii="나눔고딕" w:eastAsia="나눔고딕" w:hAnsi="나눔고딕" w:cs="나눔고딕"/>
+        </w:rPr>
+        <w:t xml:space="preserve">그럼 깃허브에서 이전에 했던 코드도 보이고 업데이트된 부분들이 어딘지 커밋히스토리에서 볼 수 있다.</w:t>
+      </w:r>
+    </w:p>
+    <w:p>
+      <w:pPr>
+        <w:spacing w:lineRule="auto" w:line="259"/>
+        <w:rPr>
+          <w:b w:val="1"/>
+          <w:color w:val="auto"/>
+          <w:sz w:val="22"/>
+          <w:szCs w:val="22"/>
+          <w:shd w:val="clear" w:color="auto" w:fill="auto"/>
+          <w:rFonts w:ascii="나눔고딕" w:eastAsia="나눔고딕" w:hAnsi="나눔고딕" w:cs="나눔고딕"/>
+        </w:rPr>
+      </w:pPr>
+      <w:r>
+        <w:rPr>
+          <w:color w:val="auto"/>
+          <w:sz w:val="22"/>
+          <w:szCs w:val="22"/>
+          <w:shd w:val="clear" w:color="auto" w:fill="auto"/>
+          <w:rFonts w:ascii="나눔고딕" w:eastAsia="나눔고딕" w:hAnsi="나눔고딕" w:cs="나눔고딕"/>
+        </w:rPr>
+        <w:t xml:space="preserve">7. </w:t>
+      </w:r>
+      <w:r>
+        <w:rPr>
+          <w:b w:val="1"/>
+          <w:color w:val="auto"/>
+          <w:sz w:val="22"/>
+          <w:szCs w:val="22"/>
+          <w:shd w:val="clear" w:color="auto" w:fill="auto"/>
+          <w:rFonts w:ascii="나눔고딕" w:eastAsia="나눔고딕" w:hAnsi="나눔고딕" w:cs="나눔고딕"/>
+        </w:rPr>
+        <w:t xml:space="preserve">깃허브의 commits history에서 ipynb(주피터노트북)파일코드는 바로 볼 수 없으므로, 오른쪽에 view at </w:t>
+      </w:r>
+      <w:r>
+        <w:rPr>
+          <w:b w:val="1"/>
+          <w:color w:val="auto"/>
+          <w:sz w:val="22"/>
+          <w:szCs w:val="22"/>
+          <w:shd w:val="clear" w:color="auto" w:fill="auto"/>
+          <w:rFonts w:ascii="나눔고딕" w:eastAsia="나눔고딕" w:hAnsi="나눔고딕" w:cs="나눔고딕"/>
+        </w:rPr>
+        <w:t xml:space="preserve">this point in the history 버튼을 클릭한다.</w:t>
+      </w:r>
+    </w:p>
+    <w:p>
+      <w:pPr>
+        <w:spacing w:lineRule="auto" w:line="259"/>
+        <w:rPr>
+          <w:color w:val="auto"/>
+          <w:sz w:val="22"/>
+          <w:szCs w:val="22"/>
+          <w:shd w:val="clear" w:color="auto" w:fill="auto"/>
+          <w:rFonts w:ascii="나눔고딕" w:eastAsia="나눔고딕" w:hAnsi="나눔고딕" w:cs="나눔고딕"/>
+        </w:rPr>
+      </w:pPr>
+      <w:r>
+        <w:rPr>
+          <w:color w:val="auto"/>
+          <w:sz w:val="22"/>
+          <w:szCs w:val="22"/>
+          <w:shd w:val="clear" w:color="auto" w:fill="auto"/>
+          <w:rFonts w:ascii="나눔고딕" w:eastAsia="나눔고딕" w:hAnsi="나눔고딕" w:cs="나눔고딕"/>
+        </w:rPr>
+        <w:t xml:space="preserve">--&gt; </w:t>
+      </w:r>
+      <w:r>
+        <w:rPr>
+          <w:color w:val="auto"/>
+          <w:sz w:val="22"/>
+          <w:szCs w:val="22"/>
+          <w:shd w:val="clear" w:color="auto" w:fill="auto"/>
+          <w:rFonts w:ascii="나눔고딕" w:eastAsia="나눔고딕" w:hAnsi="나눔고딕" w:cs="나눔고딕"/>
+        </w:rPr>
+        <w:t xml:space="preserve">폴더목록에서 code가 아닌, preview로 들어가서 보면된다.</w:t>
+      </w:r>
+    </w:p>
+    <w:p>
+      <w:pPr>
+        <w:spacing w:lineRule="auto" w:line="259"/>
+        <w:rPr>
+          <w:color w:val="auto"/>
+          <w:sz w:val="22"/>
+          <w:szCs w:val="22"/>
+          <w:shd w:val="clear" w:color="auto" w:fill="auto"/>
+          <w:rFonts w:ascii="나눔고딕" w:eastAsia="나눔고딕" w:hAnsi="나눔고딕" w:cs="나눔고딕"/>
+        </w:rPr>
+      </w:pPr>
     </w:p>
     <w:p>
       <w:pPr>

</xml_diff>